<commit_message>
Relatório Trabalho de estatistica v1.3
</commit_message>
<xml_diff>
--- a/Regrerssão Linear IDH do Município SC.docx
+++ b/Regrerssão Linear IDH do Município SC.docx
@@ -22,7 +22,15 @@
     </w:p>
     <w:p>
       <w:r>
-        <w:t>Data: 27/05/2020</w:t>
+        <w:t>Data: 2</w:t>
+      </w:r>
+      <w:r>
+        <w:t>9</w:t>
+      </w:r>
+      <w:bookmarkStart w:id="0" w:name="_GoBack"/>
+      <w:bookmarkEnd w:id="0"/>
+      <w:r>
+        <w:t>/05/2020</w:t>
       </w:r>
     </w:p>
     <w:p>
@@ -561,6 +569,12 @@
     <w:p>
       <w:pPr>
         <w:pStyle w:val="PargrafodaLista"/>
+        <w:jc w:val="both"/>
+      </w:pPr>
+    </w:p>
+    <w:p>
+      <w:pPr>
+        <w:pStyle w:val="PargrafodaLista"/>
       </w:pPr>
       <w:r>
         <w:rPr>
@@ -613,6 +627,11 @@
       <w:pPr>
         <w:pStyle w:val="PargrafodaLista"/>
       </w:pPr>
+    </w:p>
+    <w:p>
+      <w:pPr>
+        <w:pStyle w:val="PargrafodaLista"/>
+      </w:pPr>
       <w:r>
         <w:rPr>
           <w:noProof/>
@@ -657,103 +676,67 @@
     </w:p>
     <w:p>
       <w:pPr>
-        <w:pStyle w:val="PargrafodaLista"/>
-        <w:jc w:val="both"/>
-      </w:pPr>
-      <w:r>
-        <w:t xml:space="preserve">Como pode ser visto, todas as variáveis apresentam 3 asteriscos, ou </w:t>
-      </w:r>
-      <w:r>
-        <w:t>seja,</w:t>
-      </w:r>
-      <w:r>
-        <w:t xml:space="preserve"> nível de significância muito alta para o modelo. Nosso coeficiente de determinação R-</w:t>
-      </w:r>
-      <w:proofErr w:type="spellStart"/>
-      <w:r>
-        <w:t>squared</w:t>
-      </w:r>
-      <w:proofErr w:type="spellEnd"/>
-      <w:r>
-        <w:t xml:space="preserve"> (R ao quadrado) nos ajuda </w:t>
-      </w:r>
-      <w:r>
-        <w:t xml:space="preserve">a </w:t>
-      </w:r>
-      <w:r>
-        <w:t>avaliar o nível de precisão do modelo, quanto maior, melhor, sendo 1 o valor ideal em nosso caso obtém-se 0.7806. Outro fator importante é o p-</w:t>
-      </w:r>
-      <w:proofErr w:type="spellStart"/>
-      <w:r>
-        <w:t>value</w:t>
-      </w:r>
-      <w:proofErr w:type="spellEnd"/>
-      <w:r>
-        <w:t xml:space="preserve"> baixo, </w:t>
-      </w:r>
-      <w:r>
-        <w:t>ou seja, “</w:t>
-      </w:r>
-      <w:r>
-        <w:rPr>
-          <w:rFonts w:ascii="Helvetica" w:hAnsi="Helvetica"/>
-          <w:i/>
-          <w:color w:val="333333"/>
-          <w:sz w:val="21"/>
-          <w:szCs w:val="21"/>
-          <w:shd w:val="clear" w:color="auto" w:fill="FFFFFF"/>
-        </w:rPr>
-        <w:t xml:space="preserve">uma </w:t>
-      </w:r>
-      <w:proofErr w:type="spellStart"/>
-      <w:r>
-        <w:rPr>
-          <w:rFonts w:ascii="Helvetica" w:hAnsi="Helvetica"/>
-          <w:i/>
-          <w:color w:val="333333"/>
-          <w:sz w:val="21"/>
-          <w:szCs w:val="21"/>
-          <w:shd w:val="clear" w:color="auto" w:fill="FFFFFF"/>
-        </w:rPr>
-        <w:t>preditora</w:t>
-      </w:r>
-      <w:proofErr w:type="spellEnd"/>
-      <w:r>
-        <w:rPr>
-          <w:rFonts w:ascii="Helvetica" w:hAnsi="Helvetica"/>
-          <w:i/>
-          <w:color w:val="333333"/>
-          <w:sz w:val="21"/>
-          <w:szCs w:val="21"/>
-          <w:shd w:val="clear" w:color="auto" w:fill="FFFFFF"/>
-        </w:rPr>
-        <w:t xml:space="preserve"> que tenha um valor-p baixo provavelmente será uma adição significativa ao seu modelo, porque as alterações no valor da </w:t>
-      </w:r>
-      <w:proofErr w:type="spellStart"/>
-      <w:r>
-        <w:rPr>
-          <w:rFonts w:ascii="Helvetica" w:hAnsi="Helvetica"/>
-          <w:i/>
-          <w:color w:val="333333"/>
-          <w:sz w:val="21"/>
-          <w:szCs w:val="21"/>
-          <w:shd w:val="clear" w:color="auto" w:fill="FFFFFF"/>
-        </w:rPr>
-        <w:t>preditora</w:t>
-      </w:r>
-      <w:proofErr w:type="spellEnd"/>
-      <w:r>
-        <w:rPr>
-          <w:rFonts w:ascii="Helvetica" w:hAnsi="Helvetica"/>
-          <w:i/>
-          <w:color w:val="333333"/>
-          <w:sz w:val="21"/>
-          <w:szCs w:val="21"/>
-          <w:shd w:val="clear" w:color="auto" w:fill="FFFFFF"/>
-        </w:rPr>
-        <w:t xml:space="preserve"> estão relacionadas a alterações na variável resposta</w:t>
-      </w:r>
-      <w:r>
+        <w:pStyle w:val="Pr-formataoHTML"/>
+        <w:shd w:val="clear" w:color="auto" w:fill="FFFFFF"/>
+        <w:wordWrap w:val="0"/>
+        <w:ind w:left="708"/>
+        <w:rPr>
+          <w:rFonts w:asciiTheme="minorHAnsi" w:eastAsiaTheme="minorHAnsi" w:hAnsiTheme="minorHAnsi" w:cstheme="minorBidi"/>
+          <w:sz w:val="22"/>
+          <w:szCs w:val="22"/>
+          <w:lang w:eastAsia="en-US"/>
+        </w:rPr>
+      </w:pPr>
+      <w:r>
+        <w:rPr>
+          <w:rFonts w:asciiTheme="minorHAnsi" w:eastAsiaTheme="minorHAnsi" w:hAnsiTheme="minorHAnsi" w:cstheme="minorBidi"/>
+          <w:sz w:val="22"/>
+          <w:szCs w:val="22"/>
+          <w:lang w:eastAsia="en-US"/>
+        </w:rPr>
+        <w:t>Formalizando, temos a seguinte equação obtida:</w:t>
+      </w:r>
+      <w:r>
+        <w:t xml:space="preserve"> (</w:t>
+      </w:r>
+      <w:r>
+        <w:rPr>
+          <w:rFonts w:ascii="Lucida Console" w:hAnsi="Lucida Console"/>
+          <w:color w:val="000000"/>
+          <w:bdr w:val="none" w:sz="0" w:space="0" w:color="auto" w:frame="1"/>
+        </w:rPr>
+        <w:t>formula = IDHM ~ RDPC + T_AGUA + T_LUZ + PIND + PMPOB, data = atlas_m2000</w:t>
+      </w:r>
+      <w:r>
+        <w:rPr>
+          <w:rFonts w:asciiTheme="minorHAnsi" w:eastAsiaTheme="minorHAnsi" w:hAnsiTheme="minorHAnsi" w:cstheme="minorBidi"/>
+          <w:sz w:val="22"/>
+          <w:szCs w:val="22"/>
+          <w:lang w:eastAsia="en-US"/>
+        </w:rPr>
+        <w:t xml:space="preserve">). </w:t>
+      </w:r>
+    </w:p>
+    <w:p>
+      <w:pPr>
+        <w:pStyle w:val="Pr-formataoHTML"/>
+        <w:shd w:val="clear" w:color="auto" w:fill="FFFFFF"/>
+        <w:wordWrap w:val="0"/>
+        <w:ind w:left="708"/>
+        <w:rPr>
+          <w:rFonts w:asciiTheme="minorHAnsi" w:eastAsiaTheme="minorHAnsi" w:hAnsiTheme="minorHAnsi" w:cstheme="minorBidi"/>
+          <w:sz w:val="22"/>
+          <w:szCs w:val="22"/>
+          <w:lang w:eastAsia="en-US"/>
+        </w:rPr>
+      </w:pPr>
+    </w:p>
+    <w:p>
+      <w:pPr>
+        <w:pStyle w:val="Pr-formataoHTML"/>
+        <w:shd w:val="clear" w:color="auto" w:fill="FFFFFF"/>
+        <w:wordWrap w:val="0"/>
+        <w:ind w:left="708"/>
         <w:rPr>
           <w:rFonts w:ascii="Helvetica" w:hAnsi="Helvetica"/>
           <w:color w:val="333333"/>
@@ -761,8 +744,176 @@
           <w:szCs w:val="21"/>
           <w:shd w:val="clear" w:color="auto" w:fill="FFFFFF"/>
         </w:rPr>
+      </w:pPr>
+      <w:r>
+        <w:rPr>
+          <w:rFonts w:asciiTheme="minorHAnsi" w:eastAsiaTheme="minorHAnsi" w:hAnsiTheme="minorHAnsi" w:cstheme="minorBidi"/>
+          <w:sz w:val="22"/>
+          <w:szCs w:val="22"/>
+          <w:lang w:eastAsia="en-US"/>
+        </w:rPr>
+        <w:t xml:space="preserve">Como pode ser visto, todas as variáveis apresentam 3 asteriscos, ou </w:t>
+      </w:r>
+      <w:r>
+        <w:rPr>
+          <w:rFonts w:asciiTheme="minorHAnsi" w:eastAsiaTheme="minorHAnsi" w:hAnsiTheme="minorHAnsi" w:cstheme="minorBidi"/>
+          <w:sz w:val="22"/>
+          <w:szCs w:val="22"/>
+          <w:lang w:eastAsia="en-US"/>
+        </w:rPr>
+        <w:t>seja,</w:t>
+      </w:r>
+      <w:r>
+        <w:rPr>
+          <w:rFonts w:asciiTheme="minorHAnsi" w:eastAsiaTheme="minorHAnsi" w:hAnsiTheme="minorHAnsi" w:cstheme="minorBidi"/>
+          <w:sz w:val="22"/>
+          <w:szCs w:val="22"/>
+          <w:lang w:eastAsia="en-US"/>
+        </w:rPr>
+        <w:t xml:space="preserve"> nível de significância muito alta para o modelo. Nosso coeficiente de determinação R-</w:t>
+      </w:r>
+      <w:proofErr w:type="spellStart"/>
+      <w:r>
+        <w:rPr>
+          <w:rFonts w:asciiTheme="minorHAnsi" w:eastAsiaTheme="minorHAnsi" w:hAnsiTheme="minorHAnsi" w:cstheme="minorBidi"/>
+          <w:sz w:val="22"/>
+          <w:szCs w:val="22"/>
+          <w:lang w:eastAsia="en-US"/>
+        </w:rPr>
+        <w:t>squared</w:t>
+      </w:r>
+      <w:proofErr w:type="spellEnd"/>
+      <w:r>
+        <w:rPr>
+          <w:rFonts w:asciiTheme="minorHAnsi" w:eastAsiaTheme="minorHAnsi" w:hAnsiTheme="minorHAnsi" w:cstheme="minorBidi"/>
+          <w:sz w:val="22"/>
+          <w:szCs w:val="22"/>
+          <w:lang w:eastAsia="en-US"/>
+        </w:rPr>
+        <w:t xml:space="preserve"> (R ao quadrado) nos ajuda </w:t>
+      </w:r>
+      <w:r>
+        <w:rPr>
+          <w:rFonts w:asciiTheme="minorHAnsi" w:eastAsiaTheme="minorHAnsi" w:hAnsiTheme="minorHAnsi" w:cstheme="minorBidi"/>
+          <w:sz w:val="22"/>
+          <w:szCs w:val="22"/>
+          <w:lang w:eastAsia="en-US"/>
+        </w:rPr>
+        <w:t xml:space="preserve">a </w:t>
+      </w:r>
+      <w:r>
+        <w:rPr>
+          <w:rFonts w:asciiTheme="minorHAnsi" w:eastAsiaTheme="minorHAnsi" w:hAnsiTheme="minorHAnsi" w:cstheme="minorBidi"/>
+          <w:sz w:val="22"/>
+          <w:szCs w:val="22"/>
+          <w:lang w:eastAsia="en-US"/>
+        </w:rPr>
+        <w:t>avaliar o nível de precisão do modelo, quanto maior, melhor, sendo 1 o valor ideal em nosso caso obtém-se 0.7806. Outro fator importante é o p-</w:t>
+      </w:r>
+      <w:proofErr w:type="spellStart"/>
+      <w:r>
+        <w:rPr>
+          <w:rFonts w:asciiTheme="minorHAnsi" w:eastAsiaTheme="minorHAnsi" w:hAnsiTheme="minorHAnsi" w:cstheme="minorBidi"/>
+          <w:sz w:val="22"/>
+          <w:szCs w:val="22"/>
+          <w:lang w:eastAsia="en-US"/>
+        </w:rPr>
+        <w:t>value</w:t>
+      </w:r>
+      <w:proofErr w:type="spellEnd"/>
+      <w:r>
+        <w:rPr>
+          <w:rFonts w:asciiTheme="minorHAnsi" w:eastAsiaTheme="minorHAnsi" w:hAnsiTheme="minorHAnsi" w:cstheme="minorBidi"/>
+          <w:sz w:val="22"/>
+          <w:szCs w:val="22"/>
+          <w:lang w:eastAsia="en-US"/>
+        </w:rPr>
+        <w:t xml:space="preserve"> baixo, </w:t>
+      </w:r>
+      <w:r>
+        <w:rPr>
+          <w:rFonts w:asciiTheme="minorHAnsi" w:eastAsiaTheme="minorHAnsi" w:hAnsiTheme="minorHAnsi" w:cstheme="minorBidi"/>
+          <w:sz w:val="22"/>
+          <w:szCs w:val="22"/>
+          <w:lang w:eastAsia="en-US"/>
+        </w:rPr>
+        <w:t>ou seja, “</w:t>
+      </w:r>
+      <w:r>
+        <w:rPr>
+          <w:rFonts w:asciiTheme="minorHAnsi" w:eastAsiaTheme="minorHAnsi" w:hAnsiTheme="minorHAnsi" w:cstheme="minorBidi"/>
+          <w:i/>
+          <w:sz w:val="22"/>
+          <w:szCs w:val="22"/>
+          <w:lang w:eastAsia="en-US"/>
+        </w:rPr>
+        <w:t xml:space="preserve">uma </w:t>
+      </w:r>
+      <w:proofErr w:type="spellStart"/>
+      <w:r>
+        <w:rPr>
+          <w:rFonts w:asciiTheme="minorHAnsi" w:eastAsiaTheme="minorHAnsi" w:hAnsiTheme="minorHAnsi" w:cstheme="minorBidi"/>
+          <w:i/>
+          <w:sz w:val="22"/>
+          <w:szCs w:val="22"/>
+          <w:lang w:eastAsia="en-US"/>
+        </w:rPr>
+        <w:t>preditora</w:t>
+      </w:r>
+      <w:proofErr w:type="spellEnd"/>
+      <w:r>
+        <w:rPr>
+          <w:rFonts w:asciiTheme="minorHAnsi" w:eastAsiaTheme="minorHAnsi" w:hAnsiTheme="minorHAnsi" w:cstheme="minorBidi"/>
+          <w:i/>
+          <w:sz w:val="22"/>
+          <w:szCs w:val="22"/>
+          <w:lang w:eastAsia="en-US"/>
+        </w:rPr>
+        <w:t xml:space="preserve"> que tenha um valor-p baixo provavelmente será uma adição significativa ao seu modelo, porque as alterações no valor da </w:t>
+      </w:r>
+      <w:proofErr w:type="spellStart"/>
+      <w:r>
+        <w:rPr>
+          <w:rFonts w:asciiTheme="minorHAnsi" w:eastAsiaTheme="minorHAnsi" w:hAnsiTheme="minorHAnsi" w:cstheme="minorBidi"/>
+          <w:i/>
+          <w:sz w:val="22"/>
+          <w:szCs w:val="22"/>
+          <w:lang w:eastAsia="en-US"/>
+        </w:rPr>
+        <w:t>preditora</w:t>
+      </w:r>
+      <w:proofErr w:type="spellEnd"/>
+      <w:r>
+        <w:rPr>
+          <w:rFonts w:asciiTheme="minorHAnsi" w:eastAsiaTheme="minorHAnsi" w:hAnsiTheme="minorHAnsi" w:cstheme="minorBidi"/>
+          <w:i/>
+          <w:sz w:val="22"/>
+          <w:szCs w:val="22"/>
+          <w:lang w:eastAsia="en-US"/>
+        </w:rPr>
+        <w:t xml:space="preserve"> estão relacionadas a alterações na variável resposta</w:t>
+      </w:r>
+      <w:r>
+        <w:rPr>
+          <w:rFonts w:asciiTheme="minorHAnsi" w:eastAsiaTheme="minorHAnsi" w:hAnsiTheme="minorHAnsi" w:cstheme="minorBidi"/>
+          <w:sz w:val="22"/>
+          <w:szCs w:val="22"/>
+          <w:lang w:eastAsia="en-US"/>
+        </w:rPr>
         <w:t>”.</w:t>
       </w:r>
+    </w:p>
+    <w:p>
+      <w:pPr>
+        <w:pStyle w:val="Pr-formataoHTML"/>
+        <w:shd w:val="clear" w:color="auto" w:fill="FFFFFF"/>
+        <w:wordWrap w:val="0"/>
+        <w:ind w:left="708"/>
+        <w:rPr>
+          <w:rFonts w:ascii="Lucida Console" w:hAnsi="Lucida Console"/>
+          <w:color w:val="000000"/>
+        </w:rPr>
+      </w:pPr>
     </w:p>
     <w:p>
       <w:pPr>
@@ -836,6 +987,11 @@
       </w:pPr>
     </w:p>
     <w:p>
+      <w:r>
+        <w:br w:type="page"/>
+      </w:r>
+    </w:p>
+    <w:p>
       <w:pPr>
         <w:pStyle w:val="PargrafodaLista"/>
         <w:numPr>
@@ -844,6 +1000,7 @@
         </w:numPr>
       </w:pPr>
       <w:r>
+        <w:lastRenderedPageBreak/>
         <w:t>Conclusão final:</w:t>
       </w:r>
     </w:p>
@@ -922,7 +1079,6 @@
         <w:jc w:val="both"/>
       </w:pPr>
       <w:r>
-        <w:lastRenderedPageBreak/>
         <w:t xml:space="preserve">Na coluna IDHM temos o valor real na coluna </w:t>
       </w:r>
       <w:proofErr w:type="spellStart"/>
@@ -931,7 +1087,7 @@
       </w:r>
       <w:proofErr w:type="spellEnd"/>
       <w:r>
-        <w:t xml:space="preserve"> o valor calculado pelo modelo. Podemos verificar que o modelo é bastante possui assertividade </w:t>
+        <w:t xml:space="preserve"> o valor calculado pelo modelo. Podemos verificar que o modelo possui assertividade </w:t>
       </w:r>
       <w:r>
         <w:t>satisfatória. As</w:t>
@@ -967,7 +1123,10 @@
       </w:r>
       <w:proofErr w:type="spellEnd"/>
       <w:r>
-        <w:t xml:space="preserve"> considerando-se o desvio padrão.</w:t>
+        <w:t xml:space="preserve"> consideram</w:t>
+      </w:r>
+      <w:r>
+        <w:t xml:space="preserve"> o desvio padrão.</w:t>
       </w:r>
       <w:r>
         <w:t xml:space="preserve"> No final gravamos a analise em arquivo </w:t>
@@ -992,8 +1151,6 @@
         <w:pStyle w:val="PargrafodaLista"/>
         <w:jc w:val="both"/>
       </w:pPr>
-      <w:bookmarkStart w:id="0" w:name="_GoBack"/>
-      <w:bookmarkEnd w:id="0"/>
       <w:r>
         <w:rPr>
           <w:noProof/>
@@ -1042,6 +1199,11 @@
       </w:pPr>
     </w:p>
     <w:p>
+      <w:r>
+        <w:br w:type="page"/>
+      </w:r>
+    </w:p>
+    <w:p>
       <w:pPr>
         <w:pStyle w:val="PargrafodaLista"/>
         <w:numPr>
@@ -1050,6 +1212,7 @@
         </w:numPr>
       </w:pPr>
       <w:r>
+        <w:lastRenderedPageBreak/>
         <w:t>Referências:</w:t>
       </w:r>
     </w:p>
@@ -2497,7 +2660,6 @@
           <w:sz w:val="16"/>
           <w:szCs w:val="16"/>
         </w:rPr>
-        <w:lastRenderedPageBreak/>
         <w:t xml:space="preserve">#Histograma de algumas </w:t>
       </w:r>
       <w:proofErr w:type="spellStart"/>
@@ -4950,6 +5112,59 @@
       <w:contextualSpacing/>
     </w:pPr>
   </w:style>
+  <w:style w:type="paragraph" w:styleId="Pr-formataoHTML">
+    <w:name w:val="HTML Preformatted"/>
+    <w:basedOn w:val="Normal"/>
+    <w:link w:val="Pr-formataoHTMLChar"/>
+    <w:uiPriority w:val="99"/>
+    <w:unhideWhenUsed/>
+    <w:rsid w:val="007B65C5"/>
+    <w:pPr>
+      <w:tabs>
+        <w:tab w:val="left" w:pos="916"/>
+        <w:tab w:val="left" w:pos="1832"/>
+        <w:tab w:val="left" w:pos="2748"/>
+        <w:tab w:val="left" w:pos="3664"/>
+        <w:tab w:val="left" w:pos="4580"/>
+        <w:tab w:val="left" w:pos="5496"/>
+        <w:tab w:val="left" w:pos="6412"/>
+        <w:tab w:val="left" w:pos="7328"/>
+        <w:tab w:val="left" w:pos="8244"/>
+        <w:tab w:val="left" w:pos="9160"/>
+        <w:tab w:val="left" w:pos="10076"/>
+        <w:tab w:val="left" w:pos="10992"/>
+        <w:tab w:val="left" w:pos="11908"/>
+        <w:tab w:val="left" w:pos="12824"/>
+        <w:tab w:val="left" w:pos="13740"/>
+        <w:tab w:val="left" w:pos="14656"/>
+      </w:tabs>
+      <w:spacing w:after="0" w:line="240" w:lineRule="auto"/>
+    </w:pPr>
+    <w:rPr>
+      <w:rFonts w:ascii="Courier New" w:eastAsia="Times New Roman" w:hAnsi="Courier New" w:cs="Courier New"/>
+      <w:sz w:val="20"/>
+      <w:szCs w:val="20"/>
+      <w:lang w:eastAsia="pt-BR"/>
+    </w:rPr>
+  </w:style>
+  <w:style w:type="character" w:customStyle="1" w:styleId="Pr-formataoHTMLChar">
+    <w:name w:val="Pré-formatação HTML Char"/>
+    <w:basedOn w:val="Fontepargpadro"/>
+    <w:link w:val="Pr-formataoHTML"/>
+    <w:uiPriority w:val="99"/>
+    <w:rsid w:val="007B65C5"/>
+    <w:rPr>
+      <w:rFonts w:ascii="Courier New" w:eastAsia="Times New Roman" w:hAnsi="Courier New" w:cs="Courier New"/>
+      <w:sz w:val="20"/>
+      <w:szCs w:val="20"/>
+      <w:lang w:eastAsia="pt-BR"/>
+    </w:rPr>
+  </w:style>
+  <w:style w:type="character" w:customStyle="1" w:styleId="gd15mcfceub">
+    <w:name w:val="gd15mcfceub"/>
+    <w:basedOn w:val="Fontepargpadro"/>
+    <w:rsid w:val="007B65C5"/>
+  </w:style>
 </w:styles>
 </file>
 

</xml_diff>